<commit_message>
dry 1-3 done 100%
</commit_message>
<xml_diff>
--- a/dry.docx
+++ b/dry.docx
@@ -169,7 +169,6 @@
       <w:pPr>
         <w:rPr>
           <w:rFonts w:cs="Arial"/>
-          <w:rtl/>
         </w:rPr>
       </w:pPr>
       <w:r>
@@ -179,77 +178,7 @@
           <w:rtl/>
         </w:rPr>
         <w:drawing>
-          <wp:anchor distT="0" distB="0" distL="114300" distR="114300" simplePos="0" relativeHeight="251659264" behindDoc="0" locked="0" layoutInCell="1" allowOverlap="1" wp14:anchorId="0369A718" wp14:editId="70E35D37">
-            <wp:simplePos x="0" y="0"/>
-            <wp:positionH relativeFrom="page">
-              <wp:posOffset>392430</wp:posOffset>
-            </wp:positionH>
-            <wp:positionV relativeFrom="paragraph">
-              <wp:posOffset>691515</wp:posOffset>
-            </wp:positionV>
-            <wp:extent cx="3517265" cy="2319655"/>
-            <wp:effectExtent l="0" t="0" r="6985" b="4445"/>
-            <wp:wrapThrough wrapText="bothSides">
-              <wp:wrapPolygon edited="0">
-                <wp:start x="0" y="0"/>
-                <wp:lineTo x="0" y="21464"/>
-                <wp:lineTo x="21526" y="21464"/>
-                <wp:lineTo x="21526" y="0"/>
-                <wp:lineTo x="0" y="0"/>
-              </wp:wrapPolygon>
-            </wp:wrapThrough>
-            <wp:docPr id="7" name="תמונה 7"/>
-            <wp:cNvGraphicFramePr>
-              <a:graphicFrameLocks xmlns:a="http://schemas.openxmlformats.org/drawingml/2006/main" noChangeAspect="1"/>
-            </wp:cNvGraphicFramePr>
-            <a:graphic xmlns:a="http://schemas.openxmlformats.org/drawingml/2006/main">
-              <a:graphicData uri="http://schemas.openxmlformats.org/drawingml/2006/picture">
-                <pic:pic xmlns:pic="http://schemas.openxmlformats.org/drawingml/2006/picture">
-                  <pic:nvPicPr>
-                    <pic:cNvPr id="1" name=""/>
-                    <pic:cNvPicPr/>
-                  </pic:nvPicPr>
-                  <pic:blipFill>
-                    <a:blip r:embed="rId6" cstate="print">
-                      <a:extLst>
-                        <a:ext uri="{28A0092B-C50C-407E-A947-70E740481C1C}">
-                          <a14:useLocalDpi xmlns:a14="http://schemas.microsoft.com/office/drawing/2010/main" val="0"/>
-                        </a:ext>
-                      </a:extLst>
-                    </a:blip>
-                    <a:stretch>
-                      <a:fillRect/>
-                    </a:stretch>
-                  </pic:blipFill>
-                  <pic:spPr>
-                    <a:xfrm>
-                      <a:off x="0" y="0"/>
-                      <a:ext cx="3517265" cy="2319655"/>
-                    </a:xfrm>
-                    <a:prstGeom prst="rect">
-                      <a:avLst/>
-                    </a:prstGeom>
-                  </pic:spPr>
-                </pic:pic>
-              </a:graphicData>
-            </a:graphic>
-            <wp14:sizeRelH relativeFrom="margin">
-              <wp14:pctWidth>0</wp14:pctWidth>
-            </wp14:sizeRelH>
-            <wp14:sizeRelV relativeFrom="margin">
-              <wp14:pctHeight>0</wp14:pctHeight>
-            </wp14:sizeRelV>
-          </wp:anchor>
-        </w:drawing>
-      </w:r>
-      <w:r>
-        <w:rPr>
-          <w:rFonts w:cs="Arial"/>
-          <w:noProof/>
-          <w:rtl/>
-        </w:rPr>
-        <w:drawing>
-          <wp:inline distT="0" distB="0" distL="0" distR="0" wp14:anchorId="2BEE1951" wp14:editId="12CBC389">
+          <wp:inline distT="0" distB="0" distL="0" distR="0" wp14:anchorId="2BEE1951" wp14:editId="451B9ED6">
             <wp:extent cx="5731510" cy="524933"/>
             <wp:effectExtent l="0" t="0" r="2540" b="8890"/>
             <wp:docPr id="5" name="תמונה 5"/>
@@ -292,41 +221,269 @@
         </w:drawing>
       </w:r>
     </w:p>
+    <w:tbl>
+      <w:tblPr>
+        <w:tblStyle w:val="TableGrid"/>
+        <w:bidiVisual/>
+        <w:tblW w:w="0" w:type="auto"/>
+        <w:tblLook w:val="04A0" w:firstRow="1" w:lastRow="0" w:firstColumn="1" w:lastColumn="0" w:noHBand="0" w:noVBand="1"/>
+      </w:tblPr>
+      <w:tblGrid>
+        <w:gridCol w:w="4508"/>
+        <w:gridCol w:w="4508"/>
+      </w:tblGrid>
+      <w:tr>
+        <w:tc>
+          <w:tcPr>
+            <w:tcW w:w="4508" w:type="dxa"/>
+          </w:tcPr>
+          <w:p>
+            <w:pPr>
+              <w:jc w:val="center"/>
+              <w:rPr>
+                <w:rFonts w:cs="Arial"/>
+                <w:rtl/>
+              </w:rPr>
+            </w:pPr>
+            <w:r>
+              <w:rPr>
+                <w:rFonts w:cs="Arial"/>
+              </w:rPr>
+              <w:t>Function</w:t>
+            </w:r>
+          </w:p>
+        </w:tc>
+        <w:tc>
+          <w:tcPr>
+            <w:tcW w:w="4508" w:type="dxa"/>
+          </w:tcPr>
+          <w:p>
+            <w:pPr>
+              <w:jc w:val="center"/>
+              <w:rPr>
+                <w:rFonts w:cs="Arial"/>
+                <w:rtl/>
+              </w:rPr>
+            </w:pPr>
+            <w:r>
+              <w:rPr>
+                <w:rFonts w:cs="Arial"/>
+              </w:rPr>
+              <w:t>Assumptions</w:t>
+            </w:r>
+          </w:p>
+        </w:tc>
+      </w:tr>
+      <w:tr>
+        <w:tc>
+          <w:tcPr>
+            <w:tcW w:w="4508" w:type="dxa"/>
+          </w:tcPr>
+          <w:p>
+            <w:pPr>
+              <w:jc w:val="center"/>
+              <w:rPr>
+                <w:rFonts w:cs="Arial"/>
+                <w:rtl/>
+              </w:rPr>
+            </w:pPr>
+            <w:r>
+              <w:rPr>
+                <w:rFonts w:cs="Arial"/>
+              </w:rPr>
+              <w:t>void popFront()</w:t>
+            </w:r>
+          </w:p>
+        </w:tc>
+        <w:tc>
+          <w:tcPr>
+            <w:tcW w:w="4508" w:type="dxa"/>
+          </w:tcPr>
+          <w:p>
+            <w:pPr>
+              <w:jc w:val="center"/>
+              <w:rPr>
+                <w:rFonts w:cs="Arial" w:hint="cs"/>
+                <w:rtl/>
+                <w:lang w:val="ru-RU"/>
+              </w:rPr>
+            </w:pPr>
+            <w:r>
+              <w:rPr>
+                <w:rFonts w:cs="Arial" w:hint="cs"/>
+                <w:rtl/>
+                <w:lang w:val="ru-RU"/>
+              </w:rPr>
+              <w:t xml:space="preserve">קיום אופרטור השמה ל </w:t>
+            </w:r>
+            <w:r>
+              <w:rPr>
+                <w:rFonts w:cs="Arial" w:hint="cs"/>
+                <w:lang w:val="ru-RU"/>
+              </w:rPr>
+              <w:t>T</w:t>
+            </w:r>
+          </w:p>
+        </w:tc>
+      </w:tr>
+      <w:tr>
+        <w:tc>
+          <w:tcPr>
+            <w:tcW w:w="4508" w:type="dxa"/>
+          </w:tcPr>
+          <w:p>
+            <w:pPr>
+              <w:jc w:val="center"/>
+              <w:rPr>
+                <w:rFonts w:cs="Arial"/>
+                <w:rtl/>
+              </w:rPr>
+            </w:pPr>
+            <w:r>
+              <w:rPr>
+                <w:rFonts w:cs="Arial"/>
+              </w:rPr>
+              <w:t>void pushback(const T&amp; obj)</w:t>
+            </w:r>
+          </w:p>
+        </w:tc>
+        <w:tc>
+          <w:tcPr>
+            <w:tcW w:w="4508" w:type="dxa"/>
+          </w:tcPr>
+          <w:p>
+            <w:pPr>
+              <w:jc w:val="center"/>
+              <w:rPr>
+                <w:rFonts w:cs="Arial"/>
+                <w:rtl/>
+              </w:rPr>
+            </w:pPr>
+            <w:r>
+              <w:rPr>
+                <w:rFonts w:cs="Arial" w:hint="cs"/>
+                <w:rtl/>
+                <w:lang w:val="ru-RU"/>
+              </w:rPr>
+              <w:t xml:space="preserve">קיום אופרטור השמה ל </w:t>
+            </w:r>
+            <w:r>
+              <w:rPr>
+                <w:rFonts w:cs="Arial" w:hint="cs"/>
+                <w:lang w:val="ru-RU"/>
+              </w:rPr>
+              <w:t>T</w:t>
+            </w:r>
+          </w:p>
+        </w:tc>
+      </w:tr>
+      <w:tr>
+        <w:tc>
+          <w:tcPr>
+            <w:tcW w:w="4508" w:type="dxa"/>
+          </w:tcPr>
+          <w:p>
+            <w:pPr>
+              <w:jc w:val="center"/>
+              <w:rPr>
+                <w:rFonts w:cs="Arial"/>
+                <w:rtl/>
+              </w:rPr>
+            </w:pPr>
+            <w:r>
+              <w:rPr>
+                <w:rFonts w:cs="Arial"/>
+              </w:rPr>
+              <w:t>Queue(const Queue&amp; other)</w:t>
+            </w:r>
+          </w:p>
+        </w:tc>
+        <w:tc>
+          <w:tcPr>
+            <w:tcW w:w="4508" w:type="dxa"/>
+          </w:tcPr>
+          <w:p>
+            <w:pPr>
+              <w:jc w:val="center"/>
+              <w:rPr>
+                <w:rFonts w:cs="Arial"/>
+                <w:rtl/>
+              </w:rPr>
+            </w:pPr>
+            <w:r>
+              <w:rPr>
+                <w:rFonts w:cs="Arial" w:hint="cs"/>
+                <w:rtl/>
+                <w:lang w:val="ru-RU"/>
+              </w:rPr>
+              <w:t xml:space="preserve">קיום אופרטור השמה ל </w:t>
+            </w:r>
+            <w:r>
+              <w:rPr>
+                <w:rFonts w:cs="Arial" w:hint="cs"/>
+                <w:lang w:val="ru-RU"/>
+              </w:rPr>
+              <w:t>T</w:t>
+            </w:r>
+          </w:p>
+        </w:tc>
+      </w:tr>
+      <w:tr>
+        <w:tc>
+          <w:tcPr>
+            <w:tcW w:w="4508" w:type="dxa"/>
+          </w:tcPr>
+          <w:p>
+            <w:pPr>
+              <w:jc w:val="center"/>
+              <w:rPr>
+                <w:rFonts w:cs="Arial"/>
+                <w:rtl/>
+              </w:rPr>
+            </w:pPr>
+            <w:r>
+              <w:rPr>
+                <w:rFonts w:cs="Arial"/>
+              </w:rPr>
+              <w:t>Queue&amp; operator=(const Queue&amp; other)</w:t>
+            </w:r>
+          </w:p>
+        </w:tc>
+        <w:tc>
+          <w:tcPr>
+            <w:tcW w:w="4508" w:type="dxa"/>
+          </w:tcPr>
+          <w:p>
+            <w:pPr>
+              <w:jc w:val="center"/>
+              <w:rPr>
+                <w:rFonts w:cs="Arial"/>
+                <w:rtl/>
+              </w:rPr>
+            </w:pPr>
+            <w:r>
+              <w:rPr>
+                <w:rFonts w:cs="Arial" w:hint="cs"/>
+                <w:rtl/>
+                <w:lang w:val="ru-RU"/>
+              </w:rPr>
+              <w:t xml:space="preserve">קיום אופרטור השמה ל </w:t>
+            </w:r>
+            <w:r>
+              <w:rPr>
+                <w:rFonts w:cs="Arial" w:hint="cs"/>
+                <w:lang w:val="ru-RU"/>
+              </w:rPr>
+              <w:t>T</w:t>
+            </w:r>
+          </w:p>
+        </w:tc>
+      </w:tr>
+    </w:tbl>
     <w:p>
       <w:pPr>
         <w:rPr>
           <w:rFonts w:cs="Arial"/>
-          <w:rtl/>
-        </w:rPr>
-      </w:pPr>
-      <w:proofErr w:type="gramStart"/>
-      <w:r>
-        <w:rPr>
-          <w:rFonts w:cs="Arial" w:hint="cs"/>
-        </w:rPr>
-        <w:t xml:space="preserve">FUCK </w:t>
-      </w:r>
-      <w:r>
-        <w:rPr>
-          <w:rFonts w:cs="Arial" w:hint="cs"/>
-          <w:rtl/>
-        </w:rPr>
-        <w:t xml:space="preserve"> צריך</w:t>
-      </w:r>
-      <w:proofErr w:type="gramEnd"/>
-      <w:r>
-        <w:rPr>
-          <w:rFonts w:cs="Arial" w:hint="cs"/>
-          <w:rtl/>
-        </w:rPr>
-        <w:t xml:space="preserve"> לממש בשביל לענות על זה..</w:t>
-      </w:r>
-    </w:p>
-    <w:p>
-      <w:pPr>
-        <w:rPr>
-          <w:rFonts w:cs="Arial"/>
-          <w:rtl/>
         </w:rPr>
       </w:pPr>
     </w:p>
@@ -407,14 +564,22 @@
           <w:rFonts w:cs="Arial" w:hint="cs"/>
           <w:rtl/>
         </w:rPr>
-        <w:t>תהיה שגיאה במהלך שלב הקומפלציה בגלל שהקומפיילר צריך לקחת את הקוד של הטמפלייט ובעזרתו לייצר את הקוד לכל מימוש שעומד להיות משומש בקוד,</w:t>
+        <w:t xml:space="preserve">תהיה שגיאה במהלך שלב הקומפלציה </w:t>
       </w:r>
       <w:r>
         <w:rPr>
           <w:rFonts w:cs="Arial" w:hint="cs"/>
           <w:rtl/>
-        </w:rPr>
-        <w:t xml:space="preserve"> הוא מחפש ב</w:t>
+          <w:lang w:val="ru-RU"/>
+        </w:rPr>
+        <w:t>מכיוון השקומפיילר לא יזהה את הקריאות לפונקציות המוגדרות ע"י התבנית, וזאת כיוון שהקומפיילר מ</w:t>
+      </w:r>
+      <w:r>
+        <w:rPr>
+          <w:rFonts w:cs="Arial" w:hint="cs"/>
+          <w:rtl/>
+        </w:rPr>
+        <w:t>חפש ב</w:t>
       </w:r>
       <w:r>
         <w:rPr>
@@ -429,7 +594,23 @@
           <w:rtl/>
           <w:lang w:val="ru-RU"/>
         </w:rPr>
-        <w:t xml:space="preserve"> אך לא מוצא כלום מכיוון שהסטודנט מימש ב </w:t>
+        <w:t xml:space="preserve"> אך לא מוצא </w:t>
+      </w:r>
+      <w:r>
+        <w:rPr>
+          <w:rFonts w:cs="Arial" w:hint="cs"/>
+          <w:rtl/>
+          <w:lang w:val="ru-RU"/>
+        </w:rPr>
+        <w:t xml:space="preserve">את המימוש </w:t>
+      </w:r>
+      <w:r>
+        <w:rPr>
+          <w:rFonts w:cs="Arial" w:hint="cs"/>
+          <w:rtl/>
+          <w:lang w:val="ru-RU"/>
+        </w:rPr>
+        <w:t xml:space="preserve">מכיוון שהסטודנט מימש ב </w:t>
       </w:r>
       <w:r>
         <w:rPr>
@@ -447,13 +628,6 @@
         <w:t>cpp</w:t>
       </w:r>
       <w:proofErr w:type="spellEnd"/>
-      <w:r>
-        <w:rPr>
-          <w:rFonts w:cs="Arial" w:hint="cs"/>
-          <w:rtl/>
-        </w:rPr>
-        <w:t xml:space="preserve"> (הופך את הגנרי ללא גנרי בזמן ריצה).</w:t>
-      </w:r>
     </w:p>
     <w:p>
       <w:pPr>
@@ -478,7 +652,7 @@
     <w:p>
       <w:pPr>
         <w:rPr>
-          <w:rFonts w:cs="Arial" w:hint="cs"/>
+          <w:rFonts w:cs="Arial"/>
           <w:rtl/>
           <w:lang w:val="ru-RU"/>
         </w:rPr>
@@ -621,7 +795,6 @@
           <w:noProof/>
           <w:rtl/>
         </w:rPr>
-        <w:lastRenderedPageBreak/>
         <w:drawing>
           <wp:inline distT="0" distB="0" distL="0" distR="0" wp14:anchorId="2E90311F" wp14:editId="5CE771FE">
             <wp:extent cx="5731510" cy="901065"/>
@@ -1544,6 +1717,25 @@
     <w:basedOn w:val="DefaultParagraphFont"/>
     <w:rsid w:val="00F00A26"/>
   </w:style>
+  <w:style w:type="table" w:styleId="TableGrid">
+    <w:name w:val="Table Grid"/>
+    <w:basedOn w:val="TableNormal"/>
+    <w:uiPriority w:val="39"/>
+    <w:rsid w:val="004D23FE"/>
+    <w:pPr>
+      <w:spacing w:after="0" w:line="240" w:lineRule="auto"/>
+    </w:pPr>
+    <w:tblPr>
+      <w:tblBorders>
+        <w:top w:val="single" w:sz="4" w:space="0" w:color="auto"/>
+        <w:left w:val="single" w:sz="4" w:space="0" w:color="auto"/>
+        <w:bottom w:val="single" w:sz="4" w:space="0" w:color="auto"/>
+        <w:right w:val="single" w:sz="4" w:space="0" w:color="auto"/>
+        <w:insideH w:val="single" w:sz="4" w:space="0" w:color="auto"/>
+        <w:insideV w:val="single" w:sz="4" w:space="0" w:color="auto"/>
+      </w:tblBorders>
+    </w:tblPr>
+  </w:style>
 </w:styles>
 </file>
 

</xml_diff>